<commit_message>
Updated some other files.
Same as above.
</commit_message>
<xml_diff>
--- a/Use Case 2.0.1.docx
+++ b/Use Case 2.0.1.docx
@@ -14,120 +14,141 @@
         </w:rPr>
         <w:t>Use Case:</w:t>
       </w:r>
+    </w:p>
+    <w:p>
+      <w:pPr>
+        <w:rPr>
+          <w:b/>
+        </w:rPr>
+      </w:pPr>
+      <w:r>
+        <w:rPr>
+          <w:b/>
+        </w:rPr>
+        <w:tab/>
+        <w:t>ID: 2.0.1</w:t>
+      </w:r>
+    </w:p>
+    <w:p>
+      <w:pPr>
+        <w:ind w:firstLine="720"/>
+      </w:pPr>
+      <w:r>
+        <w:rPr>
+          <w:b/>
+        </w:rPr>
+        <w:t>Purpose:</w:t>
+      </w:r>
+      <w:r>
+        <w:t xml:space="preserve"> Locks the user account from </w:t>
+      </w:r>
+      <w:r>
+        <w:t>making transactions</w:t>
+      </w:r>
+      <w:r>
+        <w:t xml:space="preserve"> to their account in the instance a previous payment method fails. </w:t>
+      </w:r>
+    </w:p>
+    <w:p>
+      <w:pPr>
+        <w:ind w:firstLine="720"/>
+      </w:pPr>
+      <w:r>
+        <w:rPr>
+          <w:b/>
+        </w:rPr>
+        <w:t>Primary Actor:</w:t>
+      </w:r>
+      <w:r>
+        <w:t xml:space="preserve"> Company that the user’s account is from.  </w:t>
+      </w:r>
+    </w:p>
+    <w:p>
+      <w:pPr>
+        <w:ind w:firstLine="720"/>
+      </w:pPr>
+      <w:r>
+        <w:rPr>
+          <w:b/>
+        </w:rPr>
+        <w:t>Secondary Actor(s):</w:t>
+      </w:r>
+      <w:r>
+        <w:t xml:space="preserve"> None</w:t>
+      </w:r>
+    </w:p>
+    <w:p>
+      <w:pPr>
+        <w:ind w:firstLine="720"/>
+      </w:pPr>
+      <w:r>
+        <w:rPr>
+          <w:b/>
+        </w:rPr>
+        <w:t>Overview:</w:t>
+      </w:r>
+      <w:r>
+        <w:t xml:space="preserve"> The company’s that the account is from goes through their database and performs a series of test verifying whether the information a user entered is legitimate. There are three tests performed. The first test is making sure the account exists in the system, by searching through the account number and checking if the other fields match up. If that test succeeds then a second test is performed if the payment is from a credit card checking whether the card is expired or not. Lastly, if both tests succeed then the final test is checking whether that are insufficient funds in the account. If one of these tests fail, the user’s account for the online poker application is locked from </w:t>
+      </w:r>
+      <w:r>
+        <w:t>making transactions</w:t>
+      </w:r>
+      <w:r>
+        <w:t xml:space="preserve"> to their</w:t>
+      </w:r>
+      <w:r>
+        <w:t xml:space="preserve"> credit card or bank</w:t>
+      </w:r>
+      <w:r>
+        <w:t xml:space="preserve"> account. </w:t>
+      </w:r>
+    </w:p>
+    <w:p>
+      <w:pPr>
+        <w:ind w:firstLine="720"/>
+      </w:pPr>
+      <w:r>
+        <w:rPr>
+          <w:b/>
+        </w:rPr>
+        <w:t>Type:</w:t>
+      </w:r>
+      <w:r>
+        <w:t xml:space="preserve">  Essential</w:t>
+      </w:r>
+    </w:p>
+    <w:p>
+      <w:pPr>
+        <w:ind w:firstLine="720"/>
+      </w:pPr>
+      <w:r>
+        <w:rPr>
+          <w:b/>
+        </w:rPr>
+        <w:t>Preconditions:</w:t>
+      </w:r>
+      <w:r>
+        <w:t xml:space="preserve"> The player has successfully logged into their account, click the “Add Funds To Account” button and filled out the fields for withdrawing a payment. </w:t>
+      </w:r>
+    </w:p>
+    <w:p>
+      <w:pPr>
+        <w:ind w:firstLine="720"/>
+      </w:pPr>
+      <w:r>
+        <w:rPr>
+          <w:b/>
+        </w:rPr>
+        <w:t>Postconditions:</w:t>
+      </w:r>
+      <w:r>
+        <w:t xml:space="preserve"> The player’s account is locked and must manually unlock the account before they can </w:t>
+      </w:r>
+      <w:r>
+        <w:t xml:space="preserve">make account transactions. </w:t>
+      </w:r>
       <w:bookmarkStart w:id="0" w:name="_GoBack"/>
       <w:bookmarkEnd w:id="0"/>
-    </w:p>
-    <w:p>
-      <w:pPr>
-        <w:rPr>
-          <w:b/>
-        </w:rPr>
-      </w:pPr>
-      <w:r>
-        <w:rPr>
-          <w:b/>
-        </w:rPr>
-        <w:tab/>
-        <w:t>ID: 2.0.1</w:t>
-      </w:r>
-    </w:p>
-    <w:p>
-      <w:pPr>
-        <w:ind w:firstLine="720"/>
-      </w:pPr>
-      <w:r>
-        <w:rPr>
-          <w:b/>
-        </w:rPr>
-        <w:t>Purpose:</w:t>
-      </w:r>
-      <w:r>
-        <w:t xml:space="preserve"> Locks the user account from adding more funds to their account in the instance a previous payment method fails. </w:t>
-      </w:r>
-    </w:p>
-    <w:p>
-      <w:pPr>
-        <w:ind w:firstLine="720"/>
-      </w:pPr>
-      <w:r>
-        <w:rPr>
-          <w:b/>
-        </w:rPr>
-        <w:t>Primary Actor:</w:t>
-      </w:r>
-      <w:r>
-        <w:t xml:space="preserve"> Company that the user’s account is from.  </w:t>
-      </w:r>
-    </w:p>
-    <w:p>
-      <w:pPr>
-        <w:ind w:firstLine="720"/>
-      </w:pPr>
-      <w:r>
-        <w:rPr>
-          <w:b/>
-        </w:rPr>
-        <w:t>Secondary Actor(s):</w:t>
-      </w:r>
-      <w:r>
-        <w:t xml:space="preserve"> None</w:t>
-      </w:r>
-    </w:p>
-    <w:p>
-      <w:pPr>
-        <w:ind w:firstLine="720"/>
-      </w:pPr>
-      <w:r>
-        <w:rPr>
-          <w:b/>
-        </w:rPr>
-        <w:t>Overview:</w:t>
-      </w:r>
-      <w:r>
-        <w:t xml:space="preserve"> The company’s that the account is from goes through their database and performs a series of test verifying whether the information a user entered is legitimate. There are three tests performed. The first test is making sure the account exists in the system, by searching through the account number and checking if the other fields match up. If that test succeeds then a second test is performed if the payment is from a credit card checking whether the card is expired or not. Lastly, if both tests succeed then the final test is checking whether that are insufficient funds in the account. If one of these tests fail, the user’s account for the online poker application is locked from adding money to their account. </w:t>
-      </w:r>
-    </w:p>
-    <w:p>
-      <w:pPr>
-        <w:ind w:firstLine="720"/>
-      </w:pPr>
-      <w:r>
-        <w:rPr>
-          <w:b/>
-        </w:rPr>
-        <w:t>Type:</w:t>
-      </w:r>
-      <w:r>
-        <w:t xml:space="preserve">  Essential</w:t>
-      </w:r>
-    </w:p>
-    <w:p>
-      <w:pPr>
-        <w:ind w:firstLine="720"/>
-      </w:pPr>
-      <w:r>
-        <w:rPr>
-          <w:b/>
-        </w:rPr>
-        <w:t>Preconditions:</w:t>
-      </w:r>
-      <w:r>
-        <w:t xml:space="preserve"> The player has successfully logged into their account, click the “Add Funds To Account” button and filled out the fields for withdrawing a payment. </w:t>
-      </w:r>
-    </w:p>
-    <w:p>
-      <w:pPr>
-        <w:ind w:firstLine="720"/>
-      </w:pPr>
-      <w:r>
-        <w:rPr>
-          <w:b/>
-        </w:rPr>
-        <w:t>Postconditions:</w:t>
-      </w:r>
-      <w:r>
-        <w:t xml:space="preserve"> The player’s account is locked and must manually unlock the account before they can add funds to their account. </w:t>
-      </w:r>
     </w:p>
     <w:p>
       <w:pPr>

</xml_diff>